<commit_message>
Update 3rd Year Project - Technical Proposal (1) (1).docx
</commit_message>
<xml_diff>
--- a/Documents/A3 Kevin Document/3rd Year Project - Technical Proposal (1) (1).docx
+++ b/Documents/A3 Kevin Document/3rd Year Project - Technical Proposal (1) (1).docx
@@ -189,8 +189,6 @@
           <w:szCs w:val="28"/>
         </w:rPr>
       </w:pPr>
-      <w:bookmarkStart w:id="0" w:name="_Toc461718054"/>
-      <w:bookmarkStart w:id="1" w:name="_Toc461718189"/>
       <w:r>
         <w:rPr>
           <w:b/>
@@ -198,78 +196,54 @@
           <w:sz w:val="28"/>
           <w:szCs w:val="28"/>
         </w:rPr>
-        <w:t xml:space="preserve"> </w:t>
+        <w:t>Christopher J. Costelloe K00233369</w:t>
+      </w:r>
+    </w:p>
+    <w:p>
+      <w:pPr>
+        <w:spacing w:after="120"/>
+        <w:outlineLvl w:val="0"/>
+        <w:rPr>
+          <w:b/>
+          <w:color w:val="548DD4" w:themeColor="text2" w:themeTint="99"/>
+          <w:sz w:val="28"/>
+          <w:szCs w:val="28"/>
+        </w:rPr>
+      </w:pPr>
+      <w:r>
+        <w:rPr>
+          <w:b/>
+          <w:color w:val="548DD4" w:themeColor="text2" w:themeTint="99"/>
+          <w:sz w:val="28"/>
+          <w:szCs w:val="28"/>
+        </w:rPr>
+        <w:t>Jekaterina Pavlenko K00224431</w:t>
+      </w:r>
+    </w:p>
+    <w:p>
+      <w:pPr>
+        <w:spacing w:after="120"/>
+        <w:outlineLvl w:val="0"/>
+        <w:rPr>
+          <w:b/>
+          <w:color w:val="548DD4" w:themeColor="text2" w:themeTint="99"/>
+          <w:sz w:val="28"/>
+          <w:szCs w:val="28"/>
+        </w:rPr>
+      </w:pPr>
+      <w:bookmarkStart w:id="0" w:name="_Toc461718056"/>
+      <w:bookmarkStart w:id="1" w:name="_Toc461718191"/>
+      <w:r>
+        <w:rPr>
+          <w:b/>
+          <w:color w:val="548DD4" w:themeColor="text2" w:themeTint="99"/>
+          <w:sz w:val="28"/>
+          <w:szCs w:val="28"/>
+        </w:rPr>
+        <w:t xml:space="preserve">Kevin Dunne K00232599  </w:t>
       </w:r>
       <w:bookmarkEnd w:id="0"/>
       <w:bookmarkEnd w:id="1"/>
-      <w:r>
-        <w:rPr>
-          <w:b/>
-          <w:color w:val="548DD4" w:themeColor="text2" w:themeTint="99"/>
-          <w:sz w:val="28"/>
-          <w:szCs w:val="28"/>
-        </w:rPr>
-        <w:t>Christopher J. Costelloe K00233369</w:t>
-      </w:r>
-    </w:p>
-    <w:p>
-      <w:pPr>
-        <w:spacing w:after="120"/>
-        <w:outlineLvl w:val="0"/>
-        <w:rPr>
-          <w:b/>
-          <w:color w:val="548DD4" w:themeColor="text2" w:themeTint="99"/>
-          <w:sz w:val="28"/>
-          <w:szCs w:val="28"/>
-        </w:rPr>
-      </w:pPr>
-      <w:bookmarkStart w:id="2" w:name="_Toc461718055"/>
-      <w:bookmarkStart w:id="3" w:name="_Toc461718190"/>
-      <w:r>
-        <w:rPr>
-          <w:b/>
-          <w:color w:val="548DD4" w:themeColor="text2" w:themeTint="99"/>
-          <w:sz w:val="28"/>
-          <w:szCs w:val="28"/>
-        </w:rPr>
-        <w:t xml:space="preserve"> </w:t>
-      </w:r>
-      <w:bookmarkEnd w:id="2"/>
-      <w:bookmarkEnd w:id="3"/>
-      <w:r>
-        <w:rPr>
-          <w:b/>
-          <w:color w:val="548DD4" w:themeColor="text2" w:themeTint="99"/>
-          <w:sz w:val="28"/>
-          <w:szCs w:val="28"/>
-        </w:rPr>
-        <w:t>Jekaterina Pavlenko K00224431</w:t>
-      </w:r>
-    </w:p>
-    <w:p>
-      <w:pPr>
-        <w:spacing w:after="120"/>
-        <w:outlineLvl w:val="0"/>
-        <w:rPr>
-          <w:b/>
-          <w:color w:val="548DD4" w:themeColor="text2" w:themeTint="99"/>
-          <w:sz w:val="28"/>
-          <w:szCs w:val="28"/>
-        </w:rPr>
-      </w:pPr>
-      <w:bookmarkStart w:id="4" w:name="_Toc461718056"/>
-      <w:bookmarkStart w:id="5" w:name="_Toc461718191"/>
-      <w:r>
-        <w:rPr>
-          <w:b/>
-          <w:color w:val="548DD4" w:themeColor="text2" w:themeTint="99"/>
-          <w:sz w:val="28"/>
-          <w:szCs w:val="28"/>
-        </w:rPr>
-        <w:t xml:space="preserve">Kevin Dunne K00232599  </w:t>
-      </w:r>
-      <w:bookmarkEnd w:id="4"/>
-      <w:bookmarkEnd w:id="5"/>
     </w:p>
     <w:p>
       <w:pPr>
@@ -304,7 +278,25 @@
           <w:sz w:val="28"/>
           <w:szCs w:val="28"/>
         </w:rPr>
-        <w:t xml:space="preserve">  Unknown </w:t>
+        <w:t xml:space="preserve">  </w:t>
+      </w:r>
+      <w:r>
+        <w:rPr>
+          <w:color w:val="548DD4" w:themeColor="text2" w:themeTint="99"/>
+          <w:sz w:val="28"/>
+          <w:szCs w:val="28"/>
+        </w:rPr>
+        <w:t>Natasha Kiely / Aileen O’Mara</w:t>
+      </w:r>
+      <w:bookmarkStart w:id="2" w:name="_GoBack"/>
+      <w:bookmarkEnd w:id="2"/>
+      <w:r>
+        <w:rPr>
+          <w:color w:val="548DD4" w:themeColor="text2" w:themeTint="99"/>
+          <w:sz w:val="28"/>
+          <w:szCs w:val="28"/>
+        </w:rPr>
+        <w:t xml:space="preserve"> </w:t>
       </w:r>
     </w:p>
     <w:p>
@@ -362,7 +354,7 @@
           <w:szCs w:val="28"/>
         </w:rPr>
       </w:pPr>
-      <w:bookmarkStart w:id="6" w:name="_Toc454787410"/>
+      <w:bookmarkStart w:id="3" w:name="_Toc454787410"/>
     </w:p>
     <w:sdt>
       <w:sdtPr>
@@ -2296,8 +2288,8 @@
           <w:szCs w:val="28"/>
         </w:rPr>
       </w:pPr>
-      <w:bookmarkStart w:id="7" w:name="_Toc461718126"/>
-      <w:bookmarkStart w:id="8" w:name="_Toc462319955"/>
+      <w:bookmarkStart w:id="4" w:name="_Toc461718126"/>
+      <w:bookmarkStart w:id="5" w:name="_Toc462319955"/>
       <w:r>
         <w:rPr>
           <w:rFonts w:ascii="Times New Roman" w:hAnsi="Times New Roman"/>
@@ -2306,48 +2298,48 @@
         <w:lastRenderedPageBreak/>
         <w:t>INTRODUction</w:t>
       </w:r>
+      <w:bookmarkEnd w:id="3"/>
+      <w:bookmarkEnd w:id="4"/>
+      <w:bookmarkEnd w:id="5"/>
+    </w:p>
+    <w:p>
+      <w:pPr>
+        <w:rPr>
+          <w:sz w:val="28"/>
+          <w:szCs w:val="28"/>
+        </w:rPr>
+      </w:pPr>
+    </w:p>
+    <w:p>
+      <w:pPr>
+        <w:pStyle w:val="Heading2"/>
+        <w:jc w:val="both"/>
+        <w:rPr>
+          <w:rFonts w:ascii="Times New Roman" w:hAnsi="Times New Roman"/>
+          <w:sz w:val="28"/>
+          <w:szCs w:val="28"/>
+        </w:rPr>
+      </w:pPr>
+      <w:r>
+        <w:rPr>
+          <w:rFonts w:ascii="Times New Roman" w:hAnsi="Times New Roman"/>
+          <w:sz w:val="28"/>
+          <w:szCs w:val="28"/>
+        </w:rPr>
+        <w:t xml:space="preserve"> </w:t>
+      </w:r>
+      <w:bookmarkStart w:id="6" w:name="_Toc461718127"/>
+      <w:bookmarkStart w:id="7" w:name="_Toc462319956"/>
+      <w:r>
+        <w:rPr>
+          <w:rFonts w:ascii="Times New Roman" w:hAnsi="Times New Roman"/>
+          <w:sz w:val="28"/>
+          <w:szCs w:val="28"/>
+        </w:rPr>
+        <w:t>PURPOSE</w:t>
+      </w:r>
       <w:bookmarkEnd w:id="6"/>
       <w:bookmarkEnd w:id="7"/>
-      <w:bookmarkEnd w:id="8"/>
-    </w:p>
-    <w:p>
-      <w:pPr>
-        <w:rPr>
-          <w:sz w:val="28"/>
-          <w:szCs w:val="28"/>
-        </w:rPr>
-      </w:pPr>
-    </w:p>
-    <w:p>
-      <w:pPr>
-        <w:pStyle w:val="Heading2"/>
-        <w:jc w:val="both"/>
-        <w:rPr>
-          <w:rFonts w:ascii="Times New Roman" w:hAnsi="Times New Roman"/>
-          <w:sz w:val="28"/>
-          <w:szCs w:val="28"/>
-        </w:rPr>
-      </w:pPr>
-      <w:r>
-        <w:rPr>
-          <w:rFonts w:ascii="Times New Roman" w:hAnsi="Times New Roman"/>
-          <w:sz w:val="28"/>
-          <w:szCs w:val="28"/>
-        </w:rPr>
-        <w:t xml:space="preserve"> </w:t>
-      </w:r>
-      <w:bookmarkStart w:id="9" w:name="_Toc461718127"/>
-      <w:bookmarkStart w:id="10" w:name="_Toc462319956"/>
-      <w:r>
-        <w:rPr>
-          <w:rFonts w:ascii="Times New Roman" w:hAnsi="Times New Roman"/>
-          <w:sz w:val="28"/>
-          <w:szCs w:val="28"/>
-        </w:rPr>
-        <w:t>PURPOSE</w:t>
-      </w:r>
-      <w:bookmarkEnd w:id="9"/>
-      <w:bookmarkEnd w:id="10"/>
     </w:p>
     <w:p>
       <w:pPr>
@@ -2450,8 +2442,8 @@
           <w:highlight w:val="yellow"/>
         </w:rPr>
       </w:pPr>
-      <w:bookmarkStart w:id="11" w:name="_Toc461718128"/>
-      <w:bookmarkStart w:id="12" w:name="_Toc462319957"/>
+      <w:bookmarkStart w:id="8" w:name="_Toc461718128"/>
+      <w:bookmarkStart w:id="9" w:name="_Toc462319957"/>
       <w:r>
         <w:rPr>
           <w:rFonts w:ascii="Times New Roman" w:hAnsi="Times New Roman"/>
@@ -2461,8 +2453,8 @@
         </w:rPr>
         <w:t>Background</w:t>
       </w:r>
-      <w:bookmarkEnd w:id="11"/>
-      <w:bookmarkEnd w:id="12"/>
+      <w:bookmarkEnd w:id="8"/>
+      <w:bookmarkEnd w:id="9"/>
     </w:p>
     <w:p>
       <w:pPr>
@@ -2502,8 +2494,8 @@
           <w:szCs w:val="28"/>
         </w:rPr>
       </w:pPr>
-      <w:bookmarkStart w:id="13" w:name="_Toc461718129"/>
-      <w:bookmarkStart w:id="14" w:name="_Toc462319958"/>
+      <w:bookmarkStart w:id="10" w:name="_Toc461718129"/>
+      <w:bookmarkStart w:id="11" w:name="_Toc462319958"/>
       <w:r>
         <w:rPr>
           <w:rFonts w:ascii="Times New Roman" w:hAnsi="Times New Roman"/>
@@ -2512,8 +2504,8 @@
         </w:rPr>
         <w:t>Needs STATEMENT</w:t>
       </w:r>
-      <w:bookmarkEnd w:id="13"/>
-      <w:bookmarkEnd w:id="14"/>
+      <w:bookmarkEnd w:id="10"/>
+      <w:bookmarkEnd w:id="11"/>
     </w:p>
     <w:p>
       <w:pPr>
@@ -2573,8 +2565,8 @@
           <w:szCs w:val="28"/>
         </w:rPr>
       </w:pPr>
-      <w:bookmarkStart w:id="15" w:name="_Toc461718130"/>
-      <w:bookmarkStart w:id="16" w:name="_Toc462319959"/>
+      <w:bookmarkStart w:id="12" w:name="_Toc461718130"/>
+      <w:bookmarkStart w:id="13" w:name="_Toc462319959"/>
       <w:r>
         <w:rPr>
           <w:rFonts w:ascii="Times New Roman" w:hAnsi="Times New Roman"/>
@@ -2584,8 +2576,8 @@
         </w:rPr>
         <w:t>scope</w:t>
       </w:r>
-      <w:bookmarkEnd w:id="15"/>
-      <w:bookmarkEnd w:id="16"/>
+      <w:bookmarkEnd w:id="12"/>
+      <w:bookmarkEnd w:id="13"/>
       <w:r>
         <w:rPr>
           <w:rFonts w:ascii="Times New Roman" w:hAnsi="Times New Roman"/>
@@ -2643,8 +2635,8 @@
           <w:szCs w:val="28"/>
         </w:rPr>
       </w:pPr>
-      <w:bookmarkStart w:id="17" w:name="_Toc461718131"/>
-      <w:bookmarkStart w:id="18" w:name="_Toc462319960"/>
+      <w:bookmarkStart w:id="14" w:name="_Toc461718131"/>
+      <w:bookmarkStart w:id="15" w:name="_Toc462319960"/>
       <w:r>
         <w:rPr>
           <w:rFonts w:ascii="Times New Roman" w:hAnsi="Times New Roman"/>
@@ -2653,8 +2645,8 @@
         </w:rPr>
         <w:t>Project Members</w:t>
       </w:r>
-      <w:bookmarkEnd w:id="17"/>
-      <w:bookmarkEnd w:id="18"/>
+      <w:bookmarkEnd w:id="14"/>
+      <w:bookmarkEnd w:id="15"/>
     </w:p>
     <w:p>
       <w:pPr>
@@ -3579,8 +3571,8 @@
           <w:szCs w:val="28"/>
         </w:rPr>
       </w:pPr>
-      <w:bookmarkStart w:id="19" w:name="_Toc461718132"/>
-      <w:bookmarkStart w:id="20" w:name="_Toc462319961"/>
+      <w:bookmarkStart w:id="16" w:name="_Toc461718132"/>
+      <w:bookmarkStart w:id="17" w:name="_Toc462319961"/>
       <w:r>
         <w:rPr>
           <w:rFonts w:ascii="Times New Roman" w:hAnsi="Times New Roman"/>
@@ -3589,8 +3581,8 @@
         <w:lastRenderedPageBreak/>
         <w:t>Proposed TECHNICAL APPROACH</w:t>
       </w:r>
-      <w:bookmarkEnd w:id="19"/>
-      <w:bookmarkEnd w:id="20"/>
+      <w:bookmarkEnd w:id="16"/>
+      <w:bookmarkEnd w:id="17"/>
     </w:p>
     <w:p>
       <w:pPr>
@@ -3610,8 +3602,8 @@
           <w:szCs w:val="28"/>
         </w:rPr>
       </w:pPr>
-      <w:bookmarkStart w:id="21" w:name="_Toc461718133"/>
-      <w:bookmarkStart w:id="22" w:name="_Toc462319962"/>
+      <w:bookmarkStart w:id="18" w:name="_Toc461718133"/>
+      <w:bookmarkStart w:id="19" w:name="_Toc462319962"/>
       <w:r>
         <w:rPr>
           <w:rFonts w:ascii="Times New Roman" w:hAnsi="Times New Roman"/>
@@ -3620,8 +3612,8 @@
         </w:rPr>
         <w:t>Requirements</w:t>
       </w:r>
-      <w:bookmarkEnd w:id="21"/>
-      <w:bookmarkEnd w:id="22"/>
+      <w:bookmarkEnd w:id="18"/>
+      <w:bookmarkEnd w:id="19"/>
     </w:p>
     <w:p>
       <w:pPr>
@@ -3751,8 +3743,8 @@
           <w:szCs w:val="28"/>
         </w:rPr>
       </w:pPr>
-      <w:bookmarkStart w:id="23" w:name="_Toc461718134"/>
-      <w:bookmarkStart w:id="24" w:name="_Toc462319963"/>
+      <w:bookmarkStart w:id="20" w:name="_Toc461718134"/>
+      <w:bookmarkStart w:id="21" w:name="_Toc462319963"/>
       <w:r>
         <w:rPr>
           <w:rFonts w:ascii="Times New Roman" w:hAnsi="Times New Roman"/>
@@ -3761,8 +3753,8 @@
         </w:rPr>
         <w:t>Architecture Design</w:t>
       </w:r>
-      <w:bookmarkEnd w:id="23"/>
-      <w:bookmarkEnd w:id="24"/>
+      <w:bookmarkEnd w:id="20"/>
+      <w:bookmarkEnd w:id="21"/>
     </w:p>
     <w:p>
       <w:pPr>
@@ -3828,8 +3820,8 @@
           <w:highlight w:val="cyan"/>
         </w:rPr>
       </w:pPr>
-      <w:bookmarkStart w:id="25" w:name="_Toc461718135"/>
-      <w:bookmarkStart w:id="26" w:name="_Toc462319964"/>
+      <w:bookmarkStart w:id="22" w:name="_Toc461718135"/>
+      <w:bookmarkStart w:id="23" w:name="_Toc462319964"/>
       <w:r>
         <w:rPr>
           <w:rFonts w:ascii="Times New Roman" w:hAnsi="Times New Roman"/>
@@ -3839,8 +3831,8 @@
         </w:rPr>
         <w:t>Implementation</w:t>
       </w:r>
-      <w:bookmarkEnd w:id="25"/>
-      <w:bookmarkEnd w:id="26"/>
+      <w:bookmarkEnd w:id="22"/>
+      <w:bookmarkEnd w:id="23"/>
     </w:p>
     <w:p>
       <w:pPr>
@@ -4078,8 +4070,8 @@
           <w:szCs w:val="28"/>
         </w:rPr>
       </w:pPr>
-      <w:bookmarkStart w:id="27" w:name="_Toc461718136"/>
-      <w:bookmarkStart w:id="28" w:name="_Toc462319965"/>
+      <w:bookmarkStart w:id="24" w:name="_Toc461718136"/>
+      <w:bookmarkStart w:id="25" w:name="_Toc462319965"/>
       <w:r>
         <w:rPr>
           <w:rFonts w:ascii="Times New Roman" w:hAnsi="Times New Roman"/>
@@ -4088,8 +4080,8 @@
         </w:rPr>
         <w:t>Quality Assurance Plan</w:t>
       </w:r>
-      <w:bookmarkEnd w:id="27"/>
-      <w:bookmarkEnd w:id="28"/>
+      <w:bookmarkEnd w:id="24"/>
+      <w:bookmarkEnd w:id="25"/>
     </w:p>
     <w:p>
       <w:pPr>
@@ -4133,8 +4125,8 @@
           <w:szCs w:val="28"/>
         </w:rPr>
       </w:pPr>
-      <w:bookmarkStart w:id="29" w:name="_Toc461718137"/>
-      <w:bookmarkStart w:id="30" w:name="_Toc462319966"/>
+      <w:bookmarkStart w:id="26" w:name="_Toc461718137"/>
+      <w:bookmarkStart w:id="27" w:name="_Toc462319966"/>
       <w:r>
         <w:rPr>
           <w:rFonts w:ascii="Times New Roman" w:hAnsi="Times New Roman"/>
@@ -4143,8 +4135,8 @@
         <w:lastRenderedPageBreak/>
         <w:t>Expected Project Results</w:t>
       </w:r>
-      <w:bookmarkEnd w:id="29"/>
-      <w:bookmarkEnd w:id="30"/>
+      <w:bookmarkEnd w:id="26"/>
+      <w:bookmarkEnd w:id="27"/>
       <w:r>
         <w:rPr>
           <w:rFonts w:ascii="Times New Roman" w:hAnsi="Times New Roman"/>
@@ -4191,8 +4183,8 @@
           <w:szCs w:val="28"/>
         </w:rPr>
       </w:pPr>
-      <w:bookmarkStart w:id="31" w:name="_Toc461718138"/>
-      <w:bookmarkStart w:id="32" w:name="_Toc462319967"/>
+      <w:bookmarkStart w:id="28" w:name="_Toc461718138"/>
+      <w:bookmarkStart w:id="29" w:name="_Toc462319967"/>
       <w:r>
         <w:rPr>
           <w:rFonts w:ascii="Times New Roman" w:hAnsi="Times New Roman"/>
@@ -4201,8 +4193,8 @@
         </w:rPr>
         <w:t>MEASURES of SUCCESS</w:t>
       </w:r>
-      <w:bookmarkEnd w:id="31"/>
-      <w:bookmarkEnd w:id="32"/>
+      <w:bookmarkEnd w:id="28"/>
+      <w:bookmarkEnd w:id="29"/>
     </w:p>
     <w:p>
       <w:pPr>
@@ -4230,8 +4222,8 @@
           <w:szCs w:val="28"/>
         </w:rPr>
       </w:pPr>
-      <w:bookmarkStart w:id="33" w:name="_Toc461718139"/>
-      <w:bookmarkStart w:id="34" w:name="_Toc462319968"/>
+      <w:bookmarkStart w:id="30" w:name="_Toc461718139"/>
+      <w:bookmarkStart w:id="31" w:name="_Toc462319968"/>
       <w:r>
         <w:rPr>
           <w:rFonts w:ascii="Times New Roman" w:hAnsi="Times New Roman"/>
@@ -4240,82 +4232,82 @@
         <w:lastRenderedPageBreak/>
         <w:t>project management</w:t>
       </w:r>
+      <w:bookmarkEnd w:id="30"/>
+      <w:bookmarkEnd w:id="31"/>
+    </w:p>
+    <w:p>
+      <w:pPr>
+        <w:pStyle w:val="Heading2"/>
+        <w:jc w:val="both"/>
+        <w:rPr>
+          <w:rFonts w:ascii="Times New Roman" w:hAnsi="Times New Roman"/>
+          <w:sz w:val="28"/>
+          <w:szCs w:val="28"/>
+          <w:highlight w:val="yellow"/>
+        </w:rPr>
+      </w:pPr>
+      <w:bookmarkStart w:id="32" w:name="_Toc462319969"/>
+      <w:bookmarkStart w:id="33" w:name="_Toc461718140"/>
+      <w:r>
+        <w:rPr>
+          <w:rFonts w:ascii="Times New Roman" w:hAnsi="Times New Roman"/>
+          <w:sz w:val="28"/>
+          <w:szCs w:val="28"/>
+          <w:highlight w:val="yellow"/>
+        </w:rPr>
+        <w:t>DEVELOPMENT METHODOLOGY</w:t>
+      </w:r>
+      <w:bookmarkEnd w:id="32"/>
+    </w:p>
+    <w:p>
+      <w:pPr>
+        <w:rPr>
+          <w:color w:val="000000" w:themeColor="text1"/>
+          <w:sz w:val="28"/>
+          <w:szCs w:val="28"/>
+        </w:rPr>
+      </w:pPr>
+      <w:r>
+        <w:rPr>
+          <w:color w:val="000000" w:themeColor="text1"/>
+          <w:sz w:val="28"/>
+          <w:szCs w:val="28"/>
+        </w:rPr>
+        <w:t>The development methodology to be used to deliver the project will be ‘Agile’.</w:t>
+      </w:r>
+    </w:p>
+    <w:p>
+      <w:pPr>
+        <w:rPr>
+          <w:color w:val="548DD4" w:themeColor="text2" w:themeTint="99"/>
+          <w:sz w:val="28"/>
+          <w:szCs w:val="28"/>
+        </w:rPr>
+      </w:pPr>
+    </w:p>
+    <w:p>
+      <w:pPr>
+        <w:pStyle w:val="Heading2"/>
+        <w:jc w:val="both"/>
+        <w:rPr>
+          <w:rFonts w:ascii="Times New Roman" w:hAnsi="Times New Roman"/>
+          <w:sz w:val="28"/>
+          <w:szCs w:val="28"/>
+          <w:highlight w:val="cyan"/>
+        </w:rPr>
+      </w:pPr>
+      <w:bookmarkStart w:id="34" w:name="_Toc462319970"/>
+      <w:r>
+        <w:rPr>
+          <w:rFonts w:ascii="Times New Roman" w:hAnsi="Times New Roman"/>
+          <w:sz w:val="28"/>
+          <w:szCs w:val="28"/>
+          <w:highlight w:val="cyan"/>
+        </w:rPr>
+        <w:t>schedule</w:t>
+      </w:r>
       <w:bookmarkEnd w:id="33"/>
       <w:bookmarkEnd w:id="34"/>
-    </w:p>
-    <w:p>
-      <w:pPr>
-        <w:pStyle w:val="Heading2"/>
-        <w:jc w:val="both"/>
-        <w:rPr>
-          <w:rFonts w:ascii="Times New Roman" w:hAnsi="Times New Roman"/>
-          <w:sz w:val="28"/>
-          <w:szCs w:val="28"/>
-          <w:highlight w:val="yellow"/>
-        </w:rPr>
-      </w:pPr>
-      <w:bookmarkStart w:id="35" w:name="_Toc462319969"/>
-      <w:bookmarkStart w:id="36" w:name="_Toc461718140"/>
-      <w:r>
-        <w:rPr>
-          <w:rFonts w:ascii="Times New Roman" w:hAnsi="Times New Roman"/>
-          <w:sz w:val="28"/>
-          <w:szCs w:val="28"/>
-          <w:highlight w:val="yellow"/>
-        </w:rPr>
-        <w:t>DEVELOPMENT METHODOLOGY</w:t>
-      </w:r>
-      <w:bookmarkEnd w:id="35"/>
-    </w:p>
-    <w:p>
-      <w:pPr>
-        <w:rPr>
-          <w:color w:val="000000" w:themeColor="text1"/>
-          <w:sz w:val="28"/>
-          <w:szCs w:val="28"/>
-        </w:rPr>
-      </w:pPr>
-      <w:r>
-        <w:rPr>
-          <w:color w:val="000000" w:themeColor="text1"/>
-          <w:sz w:val="28"/>
-          <w:szCs w:val="28"/>
-        </w:rPr>
-        <w:t>The development methodology to be used to deliver the project will be ‘Agile’.</w:t>
-      </w:r>
-    </w:p>
-    <w:p>
-      <w:pPr>
-        <w:rPr>
-          <w:color w:val="548DD4" w:themeColor="text2" w:themeTint="99"/>
-          <w:sz w:val="28"/>
-          <w:szCs w:val="28"/>
-        </w:rPr>
-      </w:pPr>
-    </w:p>
-    <w:p>
-      <w:pPr>
-        <w:pStyle w:val="Heading2"/>
-        <w:jc w:val="both"/>
-        <w:rPr>
-          <w:rFonts w:ascii="Times New Roman" w:hAnsi="Times New Roman"/>
-          <w:sz w:val="28"/>
-          <w:szCs w:val="28"/>
-          <w:highlight w:val="cyan"/>
-        </w:rPr>
-      </w:pPr>
-      <w:bookmarkStart w:id="37" w:name="_Toc462319970"/>
-      <w:r>
-        <w:rPr>
-          <w:rFonts w:ascii="Times New Roman" w:hAnsi="Times New Roman"/>
-          <w:sz w:val="28"/>
-          <w:szCs w:val="28"/>
-          <w:highlight w:val="cyan"/>
-        </w:rPr>
-        <w:t>schedule</w:t>
-      </w:r>
-      <w:bookmarkEnd w:id="36"/>
-      <w:bookmarkEnd w:id="37"/>
     </w:p>
     <w:p>
       <w:pPr>
@@ -5760,8 +5752,6 @@
           <w:szCs w:val="28"/>
         </w:rPr>
       </w:pPr>
-      <w:bookmarkStart w:id="38" w:name="_GoBack"/>
-      <w:bookmarkEnd w:id="38"/>
     </w:p>
     <w:p>
       <w:pPr>
@@ -5993,8 +5983,8 @@
           <w:szCs w:val="28"/>
         </w:rPr>
       </w:pPr>
-      <w:bookmarkStart w:id="39" w:name="_Toc461718141"/>
-      <w:bookmarkStart w:id="40" w:name="_Toc462319971"/>
+      <w:bookmarkStart w:id="35" w:name="_Toc461718141"/>
+      <w:bookmarkStart w:id="36" w:name="_Toc462319971"/>
       <w:r>
         <w:rPr>
           <w:rFonts w:ascii="Times New Roman" w:hAnsi="Times New Roman"/>
@@ -6002,106 +5992,106 @@
           <w:szCs w:val="28"/>
         </w:rPr>
         <w:t>Budget</w:t>
+      </w:r>
+      <w:bookmarkEnd w:id="35"/>
+      <w:bookmarkEnd w:id="36"/>
+    </w:p>
+    <w:p>
+      <w:pPr>
+        <w:rPr>
+          <w:color w:val="548DD4" w:themeColor="text2" w:themeTint="99"/>
+          <w:sz w:val="28"/>
+          <w:szCs w:val="28"/>
+        </w:rPr>
+      </w:pPr>
+      <w:r>
+        <w:rPr>
+          <w:color w:val="548DD4" w:themeColor="text2" w:themeTint="99"/>
+          <w:sz w:val="28"/>
+          <w:szCs w:val="28"/>
+        </w:rPr>
+        <w:t xml:space="preserve">Unless there are budget considerations beyond using your own or department resources, enter “No budget required.” Otherwise include needed items.   </w:t>
+      </w:r>
+    </w:p>
+    <w:p>
+      <w:pPr>
+        <w:rPr>
+          <w:color w:val="548DD4" w:themeColor="text2" w:themeTint="99"/>
+          <w:sz w:val="28"/>
+          <w:szCs w:val="28"/>
+        </w:rPr>
+      </w:pPr>
+    </w:p>
+    <w:p>
+      <w:pPr>
+        <w:pStyle w:val="Heading2"/>
+        <w:jc w:val="both"/>
+        <w:rPr>
+          <w:rFonts w:ascii="Times New Roman" w:hAnsi="Times New Roman"/>
+          <w:sz w:val="28"/>
+          <w:szCs w:val="28"/>
+        </w:rPr>
+      </w:pPr>
+      <w:bookmarkStart w:id="37" w:name="_Toc461718142"/>
+      <w:bookmarkStart w:id="38" w:name="_Toc462319972"/>
+      <w:r>
+        <w:rPr>
+          <w:rFonts w:ascii="Times New Roman" w:hAnsi="Times New Roman"/>
+          <w:sz w:val="28"/>
+          <w:szCs w:val="28"/>
+        </w:rPr>
+        <w:t>communication &amp; collaboration plan</w:t>
+      </w:r>
+      <w:bookmarkEnd w:id="37"/>
+      <w:bookmarkEnd w:id="38"/>
+    </w:p>
+    <w:p>
+      <w:pPr>
+        <w:rPr>
+          <w:color w:val="548DD4" w:themeColor="text2" w:themeTint="99"/>
+          <w:sz w:val="28"/>
+          <w:szCs w:val="28"/>
+        </w:rPr>
+      </w:pPr>
+      <w:r>
+        <w:rPr>
+          <w:color w:val="548DD4" w:themeColor="text2" w:themeTint="99"/>
+          <w:sz w:val="28"/>
+          <w:szCs w:val="28"/>
+        </w:rPr>
+        <w:t xml:space="preserve">Provide a synopsis of your communication plan.  How often will you meet? How will you delegate tasks to be completed?  How will you share information? What collaboration tools will you use?  </w:t>
+      </w:r>
+    </w:p>
+    <w:p>
+      <w:pPr>
+        <w:rPr>
+          <w:color w:val="548DD4" w:themeColor="text2" w:themeTint="99"/>
+          <w:sz w:val="28"/>
+          <w:szCs w:val="28"/>
+        </w:rPr>
+      </w:pPr>
+    </w:p>
+    <w:p>
+      <w:pPr>
+        <w:pStyle w:val="Heading1"/>
+        <w:jc w:val="both"/>
+        <w:rPr>
+          <w:rFonts w:ascii="Times New Roman" w:hAnsi="Times New Roman"/>
+          <w:szCs w:val="28"/>
+        </w:rPr>
+      </w:pPr>
+      <w:bookmarkStart w:id="39" w:name="_Toc461718143"/>
+      <w:bookmarkStart w:id="40" w:name="_Toc462319973"/>
+      <w:r>
+        <w:rPr>
+          <w:rFonts w:ascii="Times New Roman" w:hAnsi="Times New Roman"/>
+          <w:szCs w:val="28"/>
+        </w:rPr>
+        <w:lastRenderedPageBreak/>
+        <w:t>References</w:t>
       </w:r>
       <w:bookmarkEnd w:id="39"/>
       <w:bookmarkEnd w:id="40"/>
-    </w:p>
-    <w:p>
-      <w:pPr>
-        <w:rPr>
-          <w:color w:val="548DD4" w:themeColor="text2" w:themeTint="99"/>
-          <w:sz w:val="28"/>
-          <w:szCs w:val="28"/>
-        </w:rPr>
-      </w:pPr>
-      <w:r>
-        <w:rPr>
-          <w:color w:val="548DD4" w:themeColor="text2" w:themeTint="99"/>
-          <w:sz w:val="28"/>
-          <w:szCs w:val="28"/>
-        </w:rPr>
-        <w:t xml:space="preserve">Unless there are budget considerations beyond using your own or department resources, enter “No budget required.” Otherwise include needed items.   </w:t>
-      </w:r>
-    </w:p>
-    <w:p>
-      <w:pPr>
-        <w:rPr>
-          <w:color w:val="548DD4" w:themeColor="text2" w:themeTint="99"/>
-          <w:sz w:val="28"/>
-          <w:szCs w:val="28"/>
-        </w:rPr>
-      </w:pPr>
-    </w:p>
-    <w:p>
-      <w:pPr>
-        <w:pStyle w:val="Heading2"/>
-        <w:jc w:val="both"/>
-        <w:rPr>
-          <w:rFonts w:ascii="Times New Roman" w:hAnsi="Times New Roman"/>
-          <w:sz w:val="28"/>
-          <w:szCs w:val="28"/>
-        </w:rPr>
-      </w:pPr>
-      <w:bookmarkStart w:id="41" w:name="_Toc461718142"/>
-      <w:bookmarkStart w:id="42" w:name="_Toc462319972"/>
-      <w:r>
-        <w:rPr>
-          <w:rFonts w:ascii="Times New Roman" w:hAnsi="Times New Roman"/>
-          <w:sz w:val="28"/>
-          <w:szCs w:val="28"/>
-        </w:rPr>
-        <w:t>communication &amp; collaboration plan</w:t>
-      </w:r>
-      <w:bookmarkEnd w:id="41"/>
-      <w:bookmarkEnd w:id="42"/>
-    </w:p>
-    <w:p>
-      <w:pPr>
-        <w:rPr>
-          <w:color w:val="548DD4" w:themeColor="text2" w:themeTint="99"/>
-          <w:sz w:val="28"/>
-          <w:szCs w:val="28"/>
-        </w:rPr>
-      </w:pPr>
-      <w:r>
-        <w:rPr>
-          <w:color w:val="548DD4" w:themeColor="text2" w:themeTint="99"/>
-          <w:sz w:val="28"/>
-          <w:szCs w:val="28"/>
-        </w:rPr>
-        <w:t xml:space="preserve">Provide a synopsis of your communication plan.  How often will you meet? How will you delegate tasks to be completed?  How will you share information? What collaboration tools will you use?  </w:t>
-      </w:r>
-    </w:p>
-    <w:p>
-      <w:pPr>
-        <w:rPr>
-          <w:color w:val="548DD4" w:themeColor="text2" w:themeTint="99"/>
-          <w:sz w:val="28"/>
-          <w:szCs w:val="28"/>
-        </w:rPr>
-      </w:pPr>
-    </w:p>
-    <w:p>
-      <w:pPr>
-        <w:pStyle w:val="Heading1"/>
-        <w:jc w:val="both"/>
-        <w:rPr>
-          <w:rFonts w:ascii="Times New Roman" w:hAnsi="Times New Roman"/>
-          <w:szCs w:val="28"/>
-        </w:rPr>
-      </w:pPr>
-      <w:bookmarkStart w:id="43" w:name="_Toc461718143"/>
-      <w:bookmarkStart w:id="44" w:name="_Toc462319973"/>
-      <w:r>
-        <w:rPr>
-          <w:rFonts w:ascii="Times New Roman" w:hAnsi="Times New Roman"/>
-          <w:szCs w:val="28"/>
-        </w:rPr>
-        <w:lastRenderedPageBreak/>
-        <w:t>References</w:t>
-      </w:r>
-      <w:bookmarkEnd w:id="43"/>
-      <w:bookmarkEnd w:id="44"/>
     </w:p>
     <w:p>
       <w:pPr>
@@ -8939,7 +8929,7 @@
 </file>
 
 <file path=customXml/itemProps1.xml><?xml version="1.0" encoding="utf-8"?>
-<ds:datastoreItem xmlns:ds="http://schemas.openxmlformats.org/officeDocument/2006/customXml" ds:itemID="{B23974F3-FB49-4D39-8129-3E8B5BFBA38B}">
+<ds:datastoreItem xmlns:ds="http://schemas.openxmlformats.org/officeDocument/2006/customXml" ds:itemID="{6E3EB715-C25A-4D0F-9E52-E7ECEA3173BA}">
   <ds:schemaRefs>
     <ds:schemaRef ds:uri="http://schemas.openxmlformats.org/officeDocument/2006/bibliography"/>
   </ds:schemaRefs>

</xml_diff>